<commit_message>
Another update to the summary doc
</commit_message>
<xml_diff>
--- a/A Summary of the Workflow of the Model.docx
+++ b/A Summary of the Workflow of the Model.docx
@@ -36,7 +36,15 @@
     </w:p>
     <w:p>
       <w:r>
-        <w:t xml:space="preserve">The purpose of this version of the model is to determine the optimal location(s) and amount(s) of different type(s) of </w:t>
+        <w:t xml:space="preserve">The purpose of this version of the model is to determine the optimal location(s) and </w:t>
+      </w:r>
+      <w:proofErr w:type="gramStart"/>
+      <w:r>
+        <w:t>amount</w:t>
+      </w:r>
+      <w:proofErr w:type="gramEnd"/>
+      <w:r>
+        <w:t xml:space="preserve">(s) of different type(s) of </w:t>
       </w:r>
       <w:r>
         <w:t xml:space="preserve">infrastructure in a bus network, while also determining the </w:t>
@@ -117,8 +125,13 @@
         </w:numPr>
       </w:pPr>
       <w:r>
-        <w:t>The time it takes for each trip on each route</w:t>
-      </w:r>
+        <w:t xml:space="preserve">The time it takes for each trip on each </w:t>
+      </w:r>
+      <w:proofErr w:type="gramStart"/>
+      <w:r>
+        <w:t>route</w:t>
+      </w:r>
+      <w:proofErr w:type="gramEnd"/>
     </w:p>
     <w:p>
       <w:pPr>
@@ -212,8 +225,13 @@
         </w:numPr>
       </w:pPr>
       <w:r>
-        <w:t>Which vehicles were selected and what routes they are assigned to</w:t>
-      </w:r>
+        <w:t xml:space="preserve">Which vehicles were selected and what routes they are assigned </w:t>
+      </w:r>
+      <w:proofErr w:type="gramStart"/>
+      <w:r>
+        <w:t>to</w:t>
+      </w:r>
+      <w:proofErr w:type="gramEnd"/>
     </w:p>
     <w:p>
       <w:pPr>
@@ -352,7 +370,15 @@
         </w:numPr>
       </w:pPr>
       <w:r>
-        <w:t>A variety of data frames are constructed in the particular way GAMS expects to receive data.</w:t>
+        <w:t xml:space="preserve">A variety of data frames are constructed in the </w:t>
+      </w:r>
+      <w:proofErr w:type="gramStart"/>
+      <w:r>
+        <w:t>particular way</w:t>
+      </w:r>
+      <w:proofErr w:type="gramEnd"/>
+      <w:r>
+        <w:t xml:space="preserve"> GAMS expects to receive data.</w:t>
       </w:r>
     </w:p>
     <w:p>
@@ -486,10 +512,34 @@
     </w:p>
     <w:p>
       <w:r>
-        <w:t xml:space="preserve">Once the feed is imported, there are some checks that need to be performed on the feed to ensure that it is suitable (in its current form) for use with this model.  The first check is to ensure that a file was actually downloaded; some of the URLs may point to either corrupted files or non-existent files.  </w:t>
-      </w:r>
-      <w:r>
-        <w:t xml:space="preserve">If a file is downloaded successfully, the data need to be checked to ensure that they are within the GTFS specifications, with all required files present.  If it is, there are certain checks for data integrity to ensure that even if the feed ‘looks’ like it is compliant, that the present data actually reflect the information they are supposed to.  This requires a degree of familiarity with GTFS data, as feeds that fall through the cracks at this stage tend to do so in subtle ways that may not be immediately obvious (this is an issue with the Mexico City feed, where the file stop_times.csv did not contain the information it was supposed to, but looked like it did).  If it appears that the feed is good, one of the other things that can disqualify a feed from being used is the practice of ‘combining’ transit agencies into a single feed.  This is within </w:t>
+        <w:t xml:space="preserve">Once the feed is imported, there are some checks that need to be performed on the feed to ensure that it is suitable (in its current form) for use with this model.  The first check is to ensure that a file was </w:t>
+      </w:r>
+      <w:proofErr w:type="gramStart"/>
+      <w:r>
+        <w:t>actually downloaded</w:t>
+      </w:r>
+      <w:proofErr w:type="gramEnd"/>
+      <w:r>
+        <w:t xml:space="preserve">; some of the URLs may point to either corrupted files or non-existent files.  </w:t>
+      </w:r>
+      <w:r>
+        <w:t xml:space="preserve">If a file is downloaded successfully, the data need to be checked to ensure that they are within the GTFS specifications, with all required files present.  If it is, there are certain checks for data integrity to ensure that even if the feed ‘looks’ like it is compliant, that the present data </w:t>
+      </w:r>
+      <w:proofErr w:type="gramStart"/>
+      <w:r>
+        <w:t>actually reflect</w:t>
+      </w:r>
+      <w:proofErr w:type="gramEnd"/>
+      <w:r>
+        <w:t xml:space="preserve"> the information they are supposed to.  This requires a degree of familiarity with GTFS data, as feeds that fall through the cracks at this stage tend to do so in subtle ways that may not be immediately obvious (this is an issue with the Mexico City feed, where the file stop_times.csv did not contain the </w:t>
+      </w:r>
+      <w:proofErr w:type="gramStart"/>
+      <w:r>
+        <w:t>information</w:t>
+      </w:r>
+      <w:proofErr w:type="gramEnd"/>
+      <w:r>
+        <w:t xml:space="preserve"> it was supposed to, but looked like it did).  If it appears that the feed is good, one of the other things that can disqualify a feed from being used is the practice of ‘combining’ transit agencies into a single feed.  This is within </w:t>
       </w:r>
       <w:r>
         <w:lastRenderedPageBreak/>
@@ -499,7 +549,15 @@
         <w:t xml:space="preserve">  After downloading the GTFS feed for the first time, the </w:t>
       </w:r>
       <w:r>
-        <w:t>GTFS feed is saved as an RDS (R Data Serialization) file which can be accessed for future runs, and may also be referred to when creating figures at the end.</w:t>
+        <w:t xml:space="preserve">GTFS feed is saved as an RDS (R Data Serialization) file which can be accessed for future </w:t>
+      </w:r>
+      <w:proofErr w:type="gramStart"/>
+      <w:r>
+        <w:t>runs, and</w:t>
+      </w:r>
+      <w:proofErr w:type="gramEnd"/>
+      <w:r>
+        <w:t xml:space="preserve"> may also be referred to when creating figures at the end.</w:t>
       </w:r>
     </w:p>
     <w:p>
@@ -517,30 +575,158 @@
       <w:r>
         <w:t xml:space="preserve">a series of functions based heavily on code written by Hanjiro Ambrose.  </w:t>
       </w:r>
-    </w:p>
-    <w:p>
-      <w:pPr>
-        <w:pStyle w:val="Heading1"/>
-      </w:pPr>
-      <w:r>
-        <w:t>Step 3: Determine the Number of Buses</w:t>
-      </w:r>
-    </w:p>
-    <w:p>
-      <w:pPr>
-        <w:rPr>
-          <w:rFonts w:cstheme="minorHAnsi"/>
-        </w:rPr>
-      </w:pPr>
-      <w:r>
-        <w:t xml:space="preserve">The number of buses is determined by invoking the </w:t>
+      <w:r>
+        <w:t>First, the process of prepping the GTFS feed for the functions that develop the energy table will be discussed.  Then, the theoretical background of the energy table function will be covered.</w:t>
+      </w:r>
+    </w:p>
+    <w:p>
+      <w:pPr>
+        <w:pStyle w:val="Heading2"/>
+      </w:pPr>
+      <w:r>
+        <w:t xml:space="preserve">GTFS </w:t>
+      </w:r>
+      <w:proofErr w:type="spellStart"/>
+      <w:r>
+        <w:t>Lengthr</w:t>
+      </w:r>
+      <w:proofErr w:type="spellEnd"/>
+    </w:p>
+    <w:p>
+      <w:r>
+        <w:t xml:space="preserve">The first function that “doctors” the raw GTFS feed is called </w:t>
       </w:r>
       <w:proofErr w:type="spellStart"/>
       <w:r>
         <w:rPr>
           <w:rFonts w:ascii="Courier New" w:hAnsi="Courier New" w:cs="Courier New"/>
         </w:rPr>
-        <w:t>check_bus_number</w:t>
+        <w:t>gtfs_lengthr</w:t>
+      </w:r>
+      <w:proofErr w:type="spellEnd"/>
+      <w:r>
+        <w:rPr>
+          <w:rStyle w:val="FootnoteReference"/>
+        </w:rPr>
+        <w:footnoteReference w:id="5"/>
+      </w:r>
+      <w:r>
+        <w:t xml:space="preserve">.  This function takes a raw GTFS feed as an input and </w:t>
+      </w:r>
+      <w:r>
+        <w:t xml:space="preserve">adds the length data for the routes using the Google Maps API (note that the user must supply a key before this function is called or it will error out).  The function works in “batches”; this functionality was coded by </w:t>
+      </w:r>
+      <w:proofErr w:type="spellStart"/>
+      <w:r>
+        <w:t>Hanjiro</w:t>
+      </w:r>
+      <w:proofErr w:type="spellEnd"/>
+      <w:r>
+        <w:t xml:space="preserve">, so I have two guesses as to why it does so: First, it could be a debugging tool that was simply left in the function; Second, it could be an intentional choice to limit the number or rate of “simultaneous calls” to the Google Maps API.  One call </w:t>
+      </w:r>
+      <w:proofErr w:type="gramStart"/>
+      <w:r>
+        <w:t>has to</w:t>
+      </w:r>
+      <w:proofErr w:type="gramEnd"/>
+      <w:r>
+        <w:t xml:space="preserve"> be made to the API per </w:t>
+      </w:r>
+      <w:r>
+        <w:t>unique trip segment between stops, so for large networks, this can mean thousands of calls.  Batching these calls may have (or used to have) advantages either in ensuring a prompt response from the API, or for billing purpose, or for some other reason.  I have generally left the batch value at its default value (50) and have experienced no problems as a result.  After this process is completed, the function builds a new “</w:t>
+      </w:r>
+      <w:proofErr w:type="spellStart"/>
+      <w:r>
+        <w:t>stop_times</w:t>
+      </w:r>
+      <w:proofErr w:type="spellEnd"/>
+      <w:r>
+        <w:t xml:space="preserve">” </w:t>
+      </w:r>
+      <w:proofErr w:type="spellStart"/>
+      <w:r>
+        <w:t>dataframe</w:t>
+      </w:r>
+      <w:proofErr w:type="spellEnd"/>
+      <w:r>
+        <w:t xml:space="preserve"> and inserts it into the provided gtfs.obj, which it then returns.</w:t>
+      </w:r>
+    </w:p>
+    <w:p>
+      <w:pPr>
+        <w:pStyle w:val="Heading2"/>
+      </w:pPr>
+      <w:r>
+        <w:t>GTFS Framer</w:t>
+      </w:r>
+    </w:p>
+    <w:p>
+      <w:r>
+        <w:t xml:space="preserve">Fundamentally, GTFS Framer is a disentangling function that takes a GTFS object and ‘disentangles’ it from a list of </w:t>
+      </w:r>
+      <w:proofErr w:type="spellStart"/>
+      <w:r>
+        <w:t>dataframes</w:t>
+      </w:r>
+      <w:proofErr w:type="spellEnd"/>
+      <w:r>
+        <w:t xml:space="preserve"> into a single (large) </w:t>
+      </w:r>
+      <w:proofErr w:type="spellStart"/>
+      <w:r>
+        <w:t>dataframe</w:t>
+      </w:r>
+      <w:proofErr w:type="spellEnd"/>
+      <w:r>
+        <w:t xml:space="preserve"> that contains the specific information required to build the energy table.  Specifically, the route information (including name, distance from </w:t>
+      </w:r>
+      <w:proofErr w:type="spellStart"/>
+      <w:r>
+        <w:rPr>
+          <w:rFonts w:ascii="Courier New" w:hAnsi="Courier New" w:cs="Courier New"/>
+        </w:rPr>
+        <w:t>gtfs_lengthr</w:t>
+      </w:r>
+      <w:proofErr w:type="spellEnd"/>
+      <w:r>
+        <w:t>, service and trip IDs, start times, end times, and duration).</w:t>
+      </w:r>
+    </w:p>
+    <w:p>
+      <w:pPr>
+        <w:pStyle w:val="Heading2"/>
+      </w:pPr>
+      <w:r>
+        <w:t>GTFS Calendar</w:t>
+      </w:r>
+    </w:p>
+    <w:p>
+      <w:r>
+        <w:t xml:space="preserve">Building the calendar for the network makes use of two functions: </w:t>
+      </w:r>
+      <w:proofErr w:type="spellStart"/>
+      <w:r>
+        <w:rPr>
+          <w:rFonts w:ascii="Courier New" w:hAnsi="Courier New" w:cs="Courier New"/>
+        </w:rPr>
+        <w:t>year_tabler</w:t>
+      </w:r>
+      <w:proofErr w:type="spellEnd"/>
+      <w:r>
+        <w:rPr>
+          <w:rFonts w:ascii="Calibri" w:hAnsi="Calibri" w:cs="Calibri"/>
+        </w:rPr>
+        <w:t xml:space="preserve"> </w:t>
+      </w:r>
+      <w:r>
+        <w:t xml:space="preserve">and </w:t>
+      </w:r>
+      <w:proofErr w:type="spellStart"/>
+      <w:r>
+        <w:rPr>
+          <w:rFonts w:ascii="Courier New" w:hAnsi="Courier New" w:cs="Courier New"/>
+        </w:rPr>
+        <w:t>day_tabler</w:t>
       </w:r>
       <w:proofErr w:type="spellEnd"/>
       <w:r>
@@ -548,7 +734,576 @@
           <w:rStyle w:val="FootnoteReference"/>
           <w:rFonts w:ascii="Courier New" w:hAnsi="Courier New" w:cs="Courier New"/>
         </w:rPr>
-        <w:footnoteReference w:id="5"/>
+        <w:footnoteReference w:id="6"/>
+      </w:r>
+      <w:r>
+        <w:t xml:space="preserve">.  The </w:t>
+      </w:r>
+      <w:proofErr w:type="spellStart"/>
+      <w:r>
+        <w:rPr>
+          <w:rFonts w:ascii="Courier New" w:hAnsi="Courier New" w:cs="Courier New"/>
+        </w:rPr>
+        <w:t>year_tabler</w:t>
+      </w:r>
+      <w:proofErr w:type="spellEnd"/>
+      <w:r>
+        <w:t xml:space="preserve"> function uses the </w:t>
+      </w:r>
+      <w:proofErr w:type="spellStart"/>
+      <w:r>
+        <w:rPr>
+          <w:rFonts w:ascii="Courier New" w:hAnsi="Courier New" w:cs="Courier New"/>
+        </w:rPr>
+        <w:t>calendar_df</w:t>
+      </w:r>
+      <w:proofErr w:type="spellEnd"/>
+      <w:r>
+        <w:t xml:space="preserve"> </w:t>
+      </w:r>
+      <w:r>
+        <w:t xml:space="preserve">to fill in </w:t>
+      </w:r>
+      <w:proofErr w:type="gramStart"/>
+      <w:r>
+        <w:t>whether or not</w:t>
+      </w:r>
+      <w:proofErr w:type="gramEnd"/>
+      <w:r>
+        <w:t xml:space="preserve"> there is service for each specific day in the calendar based on the default operations for the day of the week.  Afterwards, </w:t>
+      </w:r>
+      <w:proofErr w:type="spellStart"/>
+      <w:r>
+        <w:rPr>
+          <w:rFonts w:ascii="Courier New" w:hAnsi="Courier New" w:cs="Courier New"/>
+        </w:rPr>
+        <w:t>calendar_dates_df</w:t>
+      </w:r>
+      <w:proofErr w:type="spellEnd"/>
+      <w:r>
+        <w:t xml:space="preserve"> is used to fill in specific operational exceptions (for example, special service days or holidays).  Days where service occurs are labeled with a 1; days with no service are designated with 0.  This calendar is used as an input </w:t>
+      </w:r>
+      <w:proofErr w:type="gramStart"/>
+      <w:r>
+        <w:t xml:space="preserve">to </w:t>
+      </w:r>
+      <w:proofErr w:type="spellStart"/>
+      <w:r>
+        <w:rPr>
+          <w:rFonts w:ascii="Courier New" w:hAnsi="Courier New" w:cs="Courier New"/>
+        </w:rPr>
+        <w:t>day</w:t>
+      </w:r>
+      <w:proofErr w:type="gramEnd"/>
+      <w:r>
+        <w:rPr>
+          <w:rFonts w:ascii="Courier New" w:hAnsi="Courier New" w:cs="Courier New"/>
+        </w:rPr>
+        <w:t>_tabler</w:t>
+      </w:r>
+      <w:proofErr w:type="spellEnd"/>
+      <w:r>
+        <w:rPr>
+          <w:rFonts w:ascii="Calibri" w:hAnsi="Calibri" w:cs="Calibri"/>
+        </w:rPr>
+        <w:t xml:space="preserve">.  </w:t>
+      </w:r>
+      <w:r>
+        <w:t>This function uses that calendar of service to return a list of trips that occur on each operating day.</w:t>
+      </w:r>
+    </w:p>
+    <w:p>
+      <w:pPr>
+        <w:pStyle w:val="Heading2"/>
+      </w:pPr>
+      <w:r>
+        <w:t>GTFS Summary</w:t>
+      </w:r>
+    </w:p>
+    <w:p>
+      <w:r>
+        <w:t xml:space="preserve">The final step for preparing the energy table is to run </w:t>
+      </w:r>
+      <w:proofErr w:type="spellStart"/>
+      <w:r>
+        <w:rPr>
+          <w:rFonts w:ascii="Courier New" w:hAnsi="Courier New" w:cs="Courier New"/>
+        </w:rPr>
+        <w:t>gtfs_summer</w:t>
+      </w:r>
+      <w:proofErr w:type="spellEnd"/>
+      <w:r>
+        <w:rPr>
+          <w:rStyle w:val="FootnoteReference"/>
+        </w:rPr>
+        <w:footnoteReference w:id="7"/>
+      </w:r>
+      <w:r>
+        <w:t xml:space="preserve">.  </w:t>
+      </w:r>
+      <w:r>
+        <w:t xml:space="preserve">This function takes the day table from </w:t>
+      </w:r>
+      <w:proofErr w:type="spellStart"/>
+      <w:r>
+        <w:rPr>
+          <w:rFonts w:ascii="Courier New" w:hAnsi="Courier New" w:cs="Courier New"/>
+        </w:rPr>
+        <w:t>day_tabler</w:t>
+      </w:r>
+      <w:proofErr w:type="spellEnd"/>
+      <w:r>
+        <w:t xml:space="preserve"> as well as the GTFS object produced by </w:t>
+      </w:r>
+      <w:proofErr w:type="spellStart"/>
+      <w:r>
+        <w:rPr>
+          <w:rFonts w:ascii="Courier New" w:hAnsi="Courier New" w:cs="Courier New"/>
+        </w:rPr>
+        <w:t>gtfs_lengthr</w:t>
+      </w:r>
+      <w:proofErr w:type="spellEnd"/>
+      <w:r>
+        <w:t xml:space="preserve"> and produces a summary </w:t>
+      </w:r>
+      <w:proofErr w:type="spellStart"/>
+      <w:r>
+        <w:t>dataframe</w:t>
+      </w:r>
+      <w:proofErr w:type="spellEnd"/>
+      <w:r>
+        <w:t xml:space="preserve"> that contains the relevant values for the energy table to be produced.  The methods of this </w:t>
+      </w:r>
+      <w:r>
+        <w:lastRenderedPageBreak/>
+        <w:t>production are relatively straightforward from reading the function directly.  Make sure to cross-reference the data names across the relevant functions to ensure that what is being summarized is not lost.</w:t>
+      </w:r>
+    </w:p>
+    <w:p>
+      <w:pPr>
+        <w:pStyle w:val="Heading2"/>
+      </w:pPr>
+      <w:r>
+        <w:t>Modeling the Energy Use and Producing the Table</w:t>
+      </w:r>
+    </w:p>
+    <w:p>
+      <w:r>
+        <w:t xml:space="preserve">Modeling the energy use of buses on the route is done via linear regression against data gathered as part of the </w:t>
+      </w:r>
+      <w:proofErr w:type="spellStart"/>
+      <w:r>
+        <w:t>FleetDNA</w:t>
+      </w:r>
+      <w:proofErr w:type="spellEnd"/>
+      <w:r>
+        <w:t xml:space="preserve"> project by NREL</w:t>
+      </w:r>
+      <w:r>
+        <w:rPr>
+          <w:rStyle w:val="FootnoteReference"/>
+        </w:rPr>
+        <w:footnoteReference w:id="8"/>
+      </w:r>
+      <w:r>
+        <w:t xml:space="preserve">.  </w:t>
+      </w:r>
+      <w:r>
+        <w:t xml:space="preserve">Most of the data in the transit bus dataset are </w:t>
+      </w:r>
+      <w:proofErr w:type="gramStart"/>
+      <w:r>
+        <w:t>fairly old</w:t>
+      </w:r>
+      <w:proofErr w:type="gramEnd"/>
+      <w:r>
+        <w:t xml:space="preserve"> at this point; we are actively looking for another data source that tracks the relevant parameters to use.  So far, one hasn’t been found, so we are continuing to use </w:t>
+      </w:r>
+      <w:proofErr w:type="spellStart"/>
+      <w:r>
+        <w:t>FleetDNA</w:t>
+      </w:r>
+      <w:proofErr w:type="spellEnd"/>
+      <w:r>
+        <w:t xml:space="preserve"> as it is still a representative dataset for ZEBs.  Physically, the model is based on the classic physical model of a vehicle, which has the following equation:</w:t>
+      </w:r>
+    </w:p>
+    <w:p>
+      <m:oMathPara>
+        <m:oMath>
+          <m:r>
+            <w:rPr>
+              <w:rFonts w:ascii="Cambria Math" w:hAnsi="Cambria Math"/>
+            </w:rPr>
+            <m:t>ma</m:t>
+          </m:r>
+          <m:d>
+            <m:dPr>
+              <m:ctrlPr>
+                <w:rPr>
+                  <w:rFonts w:ascii="Cambria Math" w:hAnsi="Cambria Math"/>
+                  <w:i/>
+                </w:rPr>
+              </m:ctrlPr>
+            </m:dPr>
+            <m:e>
+              <m:r>
+                <w:rPr>
+                  <w:rFonts w:ascii="Cambria Math" w:hAnsi="Cambria Math"/>
+                </w:rPr>
+                <m:t>t</m:t>
+              </m:r>
+            </m:e>
+          </m:d>
+          <m:r>
+            <w:rPr>
+              <w:rFonts w:ascii="Cambria Math" w:hAnsi="Cambria Math"/>
+            </w:rPr>
+            <m:t>=</m:t>
+          </m:r>
+          <m:f>
+            <m:fPr>
+              <m:ctrlPr>
+                <w:rPr>
+                  <w:rFonts w:ascii="Cambria Math" w:hAnsi="Cambria Math"/>
+                  <w:i/>
+                </w:rPr>
+              </m:ctrlPr>
+            </m:fPr>
+            <m:num>
+              <m:r>
+                <w:rPr>
+                  <w:rFonts w:ascii="Cambria Math" w:hAnsi="Cambria Math"/>
+                </w:rPr>
+                <m:t>1</m:t>
+              </m:r>
+            </m:num>
+            <m:den>
+              <m:r>
+                <w:rPr>
+                  <w:rFonts w:ascii="Cambria Math" w:hAnsi="Cambria Math"/>
+                </w:rPr>
+                <m:t>2</m:t>
+              </m:r>
+            </m:den>
+          </m:f>
+          <m:r>
+            <w:rPr>
+              <w:rFonts w:ascii="Cambria Math" w:hAnsi="Cambria Math"/>
+            </w:rPr>
+            <m:t>ρ</m:t>
+          </m:r>
+          <m:sSub>
+            <m:sSubPr>
+              <m:ctrlPr>
+                <w:rPr>
+                  <w:rFonts w:ascii="Cambria Math" w:hAnsi="Cambria Math"/>
+                  <w:i/>
+                </w:rPr>
+              </m:ctrlPr>
+            </m:sSubPr>
+            <m:e>
+              <m:r>
+                <w:rPr>
+                  <w:rFonts w:ascii="Cambria Math" w:hAnsi="Cambria Math"/>
+                </w:rPr>
+                <m:t>C</m:t>
+              </m:r>
+            </m:e>
+            <m:sub>
+              <m:r>
+                <w:rPr>
+                  <w:rFonts w:ascii="Cambria Math" w:hAnsi="Cambria Math"/>
+                </w:rPr>
+                <m:t>D</m:t>
+              </m:r>
+            </m:sub>
+          </m:sSub>
+          <m:sSub>
+            <m:sSubPr>
+              <m:ctrlPr>
+                <w:rPr>
+                  <w:rFonts w:ascii="Cambria Math" w:hAnsi="Cambria Math"/>
+                  <w:i/>
+                </w:rPr>
+              </m:ctrlPr>
+            </m:sSubPr>
+            <m:e>
+              <m:r>
+                <w:rPr>
+                  <w:rFonts w:ascii="Cambria Math" w:hAnsi="Cambria Math"/>
+                </w:rPr>
+                <m:t>A</m:t>
+              </m:r>
+            </m:e>
+            <m:sub>
+              <m:r>
+                <w:rPr>
+                  <w:rFonts w:ascii="Cambria Math" w:hAnsi="Cambria Math"/>
+                </w:rPr>
+                <m:t>f</m:t>
+              </m:r>
+            </m:sub>
+          </m:sSub>
+          <m:r>
+            <w:rPr>
+              <w:rFonts w:ascii="Cambria Math" w:hAnsi="Cambria Math"/>
+            </w:rPr>
+            <m:t>v</m:t>
+          </m:r>
+          <m:sSup>
+            <m:sSupPr>
+              <m:ctrlPr>
+                <w:rPr>
+                  <w:rFonts w:ascii="Cambria Math" w:hAnsi="Cambria Math"/>
+                  <w:i/>
+                </w:rPr>
+              </m:ctrlPr>
+            </m:sSupPr>
+            <m:e>
+              <m:d>
+                <m:dPr>
+                  <m:ctrlPr>
+                    <w:rPr>
+                      <w:rFonts w:ascii="Cambria Math" w:hAnsi="Cambria Math"/>
+                      <w:i/>
+                    </w:rPr>
+                  </m:ctrlPr>
+                </m:dPr>
+                <m:e>
+                  <m:r>
+                    <w:rPr>
+                      <w:rFonts w:ascii="Cambria Math" w:hAnsi="Cambria Math"/>
+                    </w:rPr>
+                    <m:t>t</m:t>
+                  </m:r>
+                </m:e>
+              </m:d>
+            </m:e>
+            <m:sup>
+              <m:r>
+                <w:rPr>
+                  <w:rFonts w:ascii="Cambria Math" w:hAnsi="Cambria Math"/>
+                </w:rPr>
+                <m:t>2</m:t>
+              </m:r>
+            </m:sup>
+          </m:sSup>
+          <m:r>
+            <w:rPr>
+              <w:rFonts w:ascii="Cambria Math" w:hAnsi="Cambria Math"/>
+            </w:rPr>
+            <m:t>+</m:t>
+          </m:r>
+          <m:sSub>
+            <m:sSubPr>
+              <m:ctrlPr>
+                <w:rPr>
+                  <w:rFonts w:ascii="Cambria Math" w:hAnsi="Cambria Math"/>
+                  <w:i/>
+                </w:rPr>
+              </m:ctrlPr>
+            </m:sSubPr>
+            <m:e>
+              <m:r>
+                <w:rPr>
+                  <w:rFonts w:ascii="Cambria Math" w:hAnsi="Cambria Math"/>
+                </w:rPr>
+                <m:t>C</m:t>
+              </m:r>
+            </m:e>
+            <m:sub>
+              <m:r>
+                <w:rPr>
+                  <w:rFonts w:ascii="Cambria Math" w:hAnsi="Cambria Math"/>
+                </w:rPr>
+                <m:t>rr</m:t>
+              </m:r>
+            </m:sub>
+          </m:sSub>
+          <m:r>
+            <w:rPr>
+              <w:rFonts w:ascii="Cambria Math" w:hAnsi="Cambria Math"/>
+            </w:rPr>
+            <m:t>mg+mgsin</m:t>
+          </m:r>
+          <m:d>
+            <m:dPr>
+              <m:ctrlPr>
+                <w:rPr>
+                  <w:rFonts w:ascii="Cambria Math" w:hAnsi="Cambria Math"/>
+                  <w:i/>
+                </w:rPr>
+              </m:ctrlPr>
+            </m:dPr>
+            <m:e>
+              <m:r>
+                <w:rPr>
+                  <w:rFonts w:ascii="Cambria Math" w:hAnsi="Cambria Math"/>
+                </w:rPr>
+                <m:t>θ(t)</m:t>
+              </m:r>
+            </m:e>
+          </m:d>
+          <m:r>
+            <w:rPr>
+              <w:rFonts w:ascii="Cambria Math" w:hAnsi="Cambria Math"/>
+            </w:rPr>
+            <m:t>+</m:t>
+          </m:r>
+          <m:sSub>
+            <m:sSubPr>
+              <m:ctrlPr>
+                <w:rPr>
+                  <w:rFonts w:ascii="Cambria Math" w:hAnsi="Cambria Math"/>
+                  <w:i/>
+                </w:rPr>
+              </m:ctrlPr>
+            </m:sSubPr>
+            <m:e>
+              <m:r>
+                <w:rPr>
+                  <w:rFonts w:ascii="Cambria Math" w:hAnsi="Cambria Math"/>
+                </w:rPr>
+                <m:t>F</m:t>
+              </m:r>
+            </m:e>
+            <m:sub>
+              <m:r>
+                <w:rPr>
+                  <w:rFonts w:ascii="Cambria Math" w:hAnsi="Cambria Math"/>
+                </w:rPr>
+                <m:t>T</m:t>
+              </m:r>
+            </m:sub>
+          </m:sSub>
+          <m:r>
+            <w:rPr>
+              <w:rFonts w:ascii="Cambria Math" w:hAnsi="Cambria Math"/>
+            </w:rPr>
+            <m:t>(t)</m:t>
+          </m:r>
+        </m:oMath>
+      </m:oMathPara>
+    </w:p>
+    <w:p>
+      <w:r>
+        <w:t>Where m is the vehicle mass, a(t) is the total</w:t>
+      </w:r>
+      <w:r>
+        <w:t xml:space="preserve"> net</w:t>
+      </w:r>
+      <w:r>
+        <w:t xml:space="preserve"> acceleration on the vehicle at a given time t, </w:t>
+      </w:r>
+      <w:r>
+        <w:sym w:font="Symbol" w:char="F072"/>
+      </w:r>
+      <w:r>
+        <w:t xml:space="preserve"> is the density of air (assumed to be the density of air at sea level for this model), C</w:t>
+      </w:r>
+      <w:r>
+        <w:rPr>
+          <w:vertAlign w:val="subscript"/>
+        </w:rPr>
+        <w:t>D</w:t>
+      </w:r>
+      <w:r>
+        <w:t xml:space="preserve"> is the coefficient of aerodynamic drag for the vehicle, </w:t>
+      </w:r>
+      <w:proofErr w:type="spellStart"/>
+      <w:r>
+        <w:t>A</w:t>
+      </w:r>
+      <w:r>
+        <w:rPr>
+          <w:vertAlign w:val="subscript"/>
+        </w:rPr>
+        <w:t>f</w:t>
+      </w:r>
+      <w:proofErr w:type="spellEnd"/>
+      <w:r>
+        <w:t xml:space="preserve"> is the frontal projected area of the vehicle, v(t) is the velocity of the vehicle at time t, </w:t>
+      </w:r>
+      <w:proofErr w:type="spellStart"/>
+      <w:r>
+        <w:t>C</w:t>
+      </w:r>
+      <w:r>
+        <w:rPr>
+          <w:vertAlign w:val="subscript"/>
+        </w:rPr>
+        <w:t>rr</w:t>
+      </w:r>
+      <w:proofErr w:type="spellEnd"/>
+      <w:r>
+        <w:t xml:space="preserve"> is the coefficient of rolling resistance for the vehicle, g is the gravitational constant (9.81 m/s</w:t>
+      </w:r>
+      <w:r>
+        <w:rPr>
+          <w:vertAlign w:val="superscript"/>
+        </w:rPr>
+        <w:t>2</w:t>
+      </w:r>
+      <w:r>
+        <w:t xml:space="preserve">), </w:t>
+      </w:r>
+      <w:r>
+        <w:sym w:font="Symbol" w:char="F071"/>
+      </w:r>
+      <w:r>
+        <w:t xml:space="preserve"> is the angle of the road the vehicle is driving on, and F</w:t>
+      </w:r>
+      <w:r>
+        <w:rPr>
+          <w:vertAlign w:val="subscript"/>
+        </w:rPr>
+        <w:t>T</w:t>
+      </w:r>
+      <w:r>
+        <w:t>(t) is the tractive force on the vehicle (that is, the force being provided by the engine or motor</w:t>
+      </w:r>
+      <w:r>
+        <w:t>, or the force of braking, regenerative or otherwise</w:t>
+      </w:r>
+      <w:r>
+        <w:t xml:space="preserve">).  For this model, we are not considering </w:t>
+      </w:r>
+      <w:r>
+        <w:t xml:space="preserve">any hills, so the road grade component of the equation can be ignored.  </w:t>
+      </w:r>
+    </w:p>
+    <w:p>
+      <w:pPr>
+        <w:pStyle w:val="Heading1"/>
+      </w:pPr>
+      <w:r>
+        <w:t>Step 3: Determine the Number of Buses</w:t>
+      </w:r>
+    </w:p>
+    <w:p>
+      <w:pPr>
+        <w:rPr>
+          <w:rFonts w:cstheme="minorHAnsi"/>
+        </w:rPr>
+      </w:pPr>
+      <w:r>
+        <w:t xml:space="preserve">The number of buses is determined by invoking the </w:t>
+      </w:r>
+      <w:proofErr w:type="spellStart"/>
+      <w:r>
+        <w:rPr>
+          <w:rFonts w:ascii="Courier New" w:hAnsi="Courier New" w:cs="Courier New"/>
+        </w:rPr>
+        <w:t>check_bus_number</w:t>
+      </w:r>
+      <w:proofErr w:type="spellEnd"/>
+      <w:r>
+        <w:rPr>
+          <w:rStyle w:val="FootnoteReference"/>
+          <w:rFonts w:ascii="Courier New" w:hAnsi="Courier New" w:cs="Courier New"/>
+        </w:rPr>
+        <w:footnoteReference w:id="9"/>
       </w:r>
       <w:r>
         <w:rPr>
@@ -631,6 +1386,7 @@
         <w:pStyle w:val="Heading1"/>
       </w:pPr>
       <w:r>
+        <w:lastRenderedPageBreak/>
         <w:t>Step 4: Identify Candidate Locations</w:t>
       </w:r>
     </w:p>
@@ -656,18 +1412,32 @@
           <w:rStyle w:val="FootnoteReference"/>
           <w:rFonts w:ascii="Courier New" w:hAnsi="Courier New" w:cs="Courier New"/>
         </w:rPr>
-        <w:footnoteReference w:id="6"/>
+        <w:footnoteReference w:id="10"/>
       </w:r>
       <w:r>
         <w:rPr>
           <w:rFonts w:cstheme="minorHAnsi"/>
         </w:rPr>
-        <w:t xml:space="preserve"> function.  This function identifies bus stops as “candidate locations” in one of two ways: either candidate locations are selected until all routes are served by at least one candidate location, or a specified number of locations to find are selected.  In either case, locations are selected by ranking stops based off of the total number of trips that stop at that location (the idea being that if more buses stop at a location, there are more chances to charger a bus, and therefore the chargers are more economically efficient).  If a specific number of candidate locations is specified, the function simply selects that number of stops from the top of the ranked list.  If the ‘all routes’ method is to be used, then the top selection is </w:t>
-      </w:r>
+        <w:t xml:space="preserve"> function.  This function identifies bus stops as “candidate locations” in one of two ways: either candidate locations are selected until all routes are served by at least one candidate location, or a specified number of locations to find are selected.  In either case, locations are selected by ranking stops based </w:t>
+      </w:r>
+      <w:proofErr w:type="gramStart"/>
       <w:r>
         <w:rPr>
           <w:rFonts w:cstheme="minorHAnsi"/>
         </w:rPr>
+        <w:t>off of</w:t>
+      </w:r>
+      <w:proofErr w:type="gramEnd"/>
+      <w:r>
+        <w:rPr>
+          <w:rFonts w:cstheme="minorHAnsi"/>
+        </w:rPr>
+        <w:t xml:space="preserve"> the total number of trips that stop at that location (the idea being that if more buses stop at a location, there are more chances to charger a bus, and therefore the chargers are more economically efficient).  If a specific number of candidate locations is specified, the function simply selects that number of stops from the top of the ranked list.  If the ‘all routes’ method is to be used, then the top selection is </w:t>
+      </w:r>
+      <w:r>
+        <w:rPr>
+          <w:rFonts w:cstheme="minorHAnsi"/>
+        </w:rPr>
         <w:t>added to the list of candidate locations, and the function notes which routes are serviced by that stop.  Then the model checks the routes served by the second-most-stopped-at stop.  If that stop has at least one route that is not serviced by the route already selected, then that stop is added to the list of candidate locations.  If no new routes are serviced, then that stop is skipped and the next stop is checked.  The function continues in this manner until all routes are served by at least one candidate location.   In either case, the list of locations is then returned.  The function also produces helpful visualizations of the network and candidate locations (see the manual entry for more information).</w:t>
       </w:r>
     </w:p>
@@ -676,7 +1446,6 @@
         <w:pStyle w:val="Heading1"/>
       </w:pPr>
       <w:r>
-        <w:lastRenderedPageBreak/>
         <w:t>Step</w:t>
       </w:r>
       <w:r>
@@ -735,16 +1504,18 @@
           <w:rStyle w:val="FootnoteReference"/>
           <w:rFonts w:ascii="Courier New" w:hAnsi="Courier New" w:cs="Courier New"/>
         </w:rPr>
-        <w:footnoteReference w:id="7"/>
+        <w:footnoteReference w:id="11"/>
       </w:r>
       <w:r>
         <w:t xml:space="preserve"> as a list of </w:t>
       </w:r>
       <w:proofErr w:type="spellStart"/>
+      <w:proofErr w:type="gramStart"/>
       <w:r>
         <w:t>data.frames</w:t>
       </w:r>
       <w:proofErr w:type="spellEnd"/>
+      <w:proofErr w:type="gramEnd"/>
       <w:r>
         <w:t>.  This includes the sets, even though they can be expressed as vectors.</w:t>
       </w:r>
@@ -769,11 +1540,19 @@
           <w:rFonts w:ascii="Courier New" w:hAnsi="Courier New" w:cs="Courier New"/>
         </w:rPr>
       </w:pPr>
+      <w:proofErr w:type="gramStart"/>
       <w:r>
         <w:rPr>
           <w:rFonts w:ascii="Courier New" w:hAnsi="Courier New" w:cs="Courier New"/>
         </w:rPr>
-        <w:t>Param(set1, set2, set3)</w:t>
+        <w:t>Param(</w:t>
+      </w:r>
+      <w:proofErr w:type="gramEnd"/>
+      <w:r>
+        <w:rPr>
+          <w:rFonts w:ascii="Courier New" w:hAnsi="Courier New" w:cs="Courier New"/>
+        </w:rPr>
+        <w:t>set1, set2, set3)</w:t>
       </w:r>
     </w:p>
     <w:p>
@@ -790,6 +1569,7 @@
         <w:t xml:space="preserve">The </w:t>
       </w:r>
       <w:proofErr w:type="spellStart"/>
+      <w:proofErr w:type="gramStart"/>
       <w:r>
         <w:rPr>
           <w:rFonts w:cstheme="minorHAnsi"/>
@@ -797,11 +1577,26 @@
         <w:t>data.frame</w:t>
       </w:r>
       <w:proofErr w:type="spellEnd"/>
+      <w:proofErr w:type="gramEnd"/>
       <w:r>
         <w:rPr>
           <w:rFonts w:cstheme="minorHAnsi"/>
         </w:rPr>
-        <w:t xml:space="preserve"> containing that parameter must have columns named for set1, set2, and set3, specifically in that order, followed by a column named “value” which contains the value of the parameter at that particular combination of set values.  The sets must also repeat in a specific way as shown below (assuming that all sets have values 1, 2, 3:</w:t>
+        <w:t xml:space="preserve"> containing that parameter must have columns named for set1, set2, and set3, specifically in that order, followed by a column named “value” which contains the value of the parameter at that particular combination of set values.  The sets must also repeat in a specific way as shown below (</w:t>
+      </w:r>
+      <w:proofErr w:type="gramStart"/>
+      <w:r>
+        <w:rPr>
+          <w:rFonts w:cstheme="minorHAnsi"/>
+        </w:rPr>
+        <w:t>assuming that</w:t>
+      </w:r>
+      <w:proofErr w:type="gramEnd"/>
+      <w:r>
+        <w:rPr>
+          <w:rFonts w:cstheme="minorHAnsi"/>
+        </w:rPr>
+        <w:t xml:space="preserve"> all sets have values 1, 2, 3:</w:t>
       </w:r>
     </w:p>
     <w:tbl>
@@ -1867,6 +2662,7 @@
               <w:rPr>
                 <w:rFonts w:cstheme="minorHAnsi"/>
               </w:rPr>
+              <w:lastRenderedPageBreak/>
               <w:t>2</w:t>
             </w:r>
           </w:p>
@@ -2097,7 +2893,7 @@
           <w:rStyle w:val="FootnoteReference"/>
           <w:rFonts w:cstheme="minorHAnsi"/>
         </w:rPr>
-        <w:footnoteReference w:id="8"/>
+        <w:footnoteReference w:id="12"/>
       </w:r>
       <w:r>
         <w:rPr>
@@ -2221,12 +3017,14 @@
         </w:rPr>
         <w:t xml:space="preserve">.  After this is done once, GAMS can be invoked using the </w:t>
       </w:r>
+      <w:proofErr w:type="gramStart"/>
       <w:r>
         <w:rPr>
           <w:rFonts w:ascii="Courier New" w:hAnsi="Courier New" w:cs="Courier New"/>
         </w:rPr>
         <w:t>gams</w:t>
       </w:r>
+      <w:proofErr w:type="gramEnd"/>
       <w:r>
         <w:rPr>
           <w:rFonts w:cstheme="minorHAnsi"/>
@@ -2251,140 +3049,135 @@
         <w:rPr>
           <w:rFonts w:cstheme="minorHAnsi"/>
         </w:rPr>
-        <w:t xml:space="preserve"> file containing the model.  GAMS will then run in the </w:t>
-      </w:r>
+        <w:t xml:space="preserve"> file containing the model.  GAMS will then run in the background.  For this model, the runtime is limited to an hour for each network.  GAMS will occasionally throw errors and these codes will be returned to R.  A value of 0 indicates a successful GAMS run.  Any other number corresponds to some kind of error that must be looked up (for example, 7 will be returned is GAMS is invoked before it is initialized using </w:t>
+      </w:r>
+      <w:proofErr w:type="spellStart"/>
+      <w:r>
+        <w:rPr>
+          <w:rFonts w:ascii="Courier New" w:hAnsi="Courier New" w:cs="Courier New"/>
+        </w:rPr>
+        <w:t>igdx</w:t>
+      </w:r>
+      <w:proofErr w:type="spellEnd"/>
       <w:r>
         <w:rPr>
           <w:rFonts w:cstheme="minorHAnsi"/>
         </w:rPr>
-        <w:lastRenderedPageBreak/>
-        <w:t xml:space="preserve">background.  For this model, the runtime is limited to an hour for each network.  GAMS will occasionally throw errors and these codes will be returned to R.  A value of 0 indicates a successful GAMS run.  Any other number corresponds to some kind of error that must be looked up (for example, 7 will be returned is GAMS is invoked before it is initialized using </w:t>
+        <w:t>).</w:t>
+      </w:r>
+    </w:p>
+    <w:p>
+      <w:pPr>
+        <w:pStyle w:val="Heading1"/>
+      </w:pPr>
+      <w:r>
+        <w:t>Step 8: GAMS produces a GDX File Containing Outputs</w:t>
+      </w:r>
+    </w:p>
+    <w:p>
+      <w:r>
+        <w:t>As written, the model currently produces a file named “</w:t>
+      </w:r>
+      <w:proofErr w:type="spellStart"/>
+      <w:r>
+        <w:t>outputs.gdx</w:t>
+      </w:r>
+      <w:proofErr w:type="spellEnd"/>
+      <w:r>
+        <w:t xml:space="preserve">” for every time it is run.  To ensure that the next network doesn’t overwrite the output file of the previous network, R is used to rename (and possibly relocate) the file based on the agency name and/or scenario that was run.  </w:t>
+      </w:r>
+      <w:r>
+        <w:t>Th</w:t>
+      </w:r>
+      <w:r>
+        <w:t>is</w:t>
+      </w:r>
+      <w:r>
+        <w:t xml:space="preserve"> GDX file can be read using the </w:t>
       </w:r>
       <w:proofErr w:type="spellStart"/>
       <w:r>
         <w:rPr>
           <w:rFonts w:ascii="Courier New" w:hAnsi="Courier New" w:cs="Courier New"/>
         </w:rPr>
+        <w:t>gdx</w:t>
+      </w:r>
+      <w:proofErr w:type="spellEnd"/>
+      <w:r>
+        <w:t xml:space="preserve"> function </w:t>
+      </w:r>
+      <w:r>
+        <w:t xml:space="preserve">in </w:t>
+      </w:r>
+      <w:proofErr w:type="spellStart"/>
+      <w:r>
+        <w:t>gdxtools</w:t>
+      </w:r>
+      <w:proofErr w:type="spellEnd"/>
+      <w:r>
+        <w:t xml:space="preserve">.  Note that GAMS must be initialized to read GDX files using </w:t>
+      </w:r>
+      <w:proofErr w:type="spellStart"/>
+      <w:r>
+        <w:rPr>
+          <w:rFonts w:ascii="Courier New" w:hAnsi="Courier New" w:cs="Courier New"/>
+        </w:rPr>
         <w:t>igdx</w:t>
       </w:r>
       <w:proofErr w:type="spellEnd"/>
       <w:r>
-        <w:rPr>
-          <w:rFonts w:cstheme="minorHAnsi"/>
-        </w:rPr>
-        <w:t>).</w:t>
-      </w:r>
-    </w:p>
-    <w:p>
-      <w:pPr>
-        <w:pStyle w:val="Heading1"/>
-      </w:pPr>
-      <w:r>
-        <w:t>Step 8: GAMS produces a GDX File Containing Outputs</w:t>
-      </w:r>
-    </w:p>
-    <w:p>
-      <w:r>
-        <w:t>As written, the model currently produces a file named “</w:t>
-      </w:r>
-      <w:proofErr w:type="spellStart"/>
-      <w:r>
-        <w:t>outputs.gdx</w:t>
-      </w:r>
-      <w:proofErr w:type="spellEnd"/>
-      <w:r>
-        <w:t xml:space="preserve">” for every time it is run.  To ensure that the next network doesn’t overwrite the output file of the previous network, R is used to rename (and possibly relocate) the file based on the agency name and/or scenario that was run.  </w:t>
-      </w:r>
-      <w:r>
-        <w:t>Th</w:t>
-      </w:r>
-      <w:r>
-        <w:t>is</w:t>
-      </w:r>
-      <w:r>
-        <w:t xml:space="preserve"> GDX file can be read using the </w:t>
-      </w:r>
-      <w:proofErr w:type="spellStart"/>
-      <w:r>
+        <w:t>.  Individual sets, parameters, and variables can be called using the syntax:</w:t>
+      </w:r>
+    </w:p>
+    <w:p>
+      <w:pPr>
+        <w:jc w:val="center"/>
         <w:rPr>
           <w:rFonts w:ascii="Courier New" w:hAnsi="Courier New" w:cs="Courier New"/>
         </w:rPr>
+      </w:pPr>
+      <w:proofErr w:type="spellStart"/>
+      <w:r>
+        <w:rPr>
+          <w:rFonts w:ascii="Courier New" w:hAnsi="Courier New" w:cs="Courier New"/>
+        </w:rPr>
         <w:t>gdx</w:t>
       </w:r>
       <w:proofErr w:type="spellEnd"/>
       <w:r>
-        <w:t xml:space="preserve"> function </w:t>
-      </w:r>
-      <w:r>
-        <w:t xml:space="preserve">in </w:t>
-      </w:r>
-      <w:proofErr w:type="spellStart"/>
-      <w:r>
-        <w:t>gdxtools</w:t>
-      </w:r>
-      <w:proofErr w:type="spellEnd"/>
-      <w:r>
-        <w:t xml:space="preserve">.  Note that GAMS must be initialized to read GDX files using </w:t>
-      </w:r>
-      <w:proofErr w:type="spellStart"/>
-      <w:r>
         <w:rPr>
           <w:rFonts w:ascii="Courier New" w:hAnsi="Courier New" w:cs="Courier New"/>
         </w:rPr>
-        <w:t>igdx</w:t>
-      </w:r>
-      <w:proofErr w:type="spellEnd"/>
-      <w:r>
-        <w:t>.  Individual sets, parameters, and variables can be called using the syntax:</w:t>
-      </w:r>
-    </w:p>
-    <w:p>
-      <w:pPr>
-        <w:jc w:val="center"/>
+        <w:t>(</w:t>
+      </w:r>
+      <w:proofErr w:type="spellStart"/>
+      <w:proofErr w:type="gramStart"/>
+      <w:r>
         <w:rPr>
           <w:rFonts w:ascii="Courier New" w:hAnsi="Courier New" w:cs="Courier New"/>
         </w:rPr>
-      </w:pPr>
-      <w:proofErr w:type="spellStart"/>
+        <w:t>filename.gdx</w:t>
+      </w:r>
+      <w:proofErr w:type="spellEnd"/>
       <w:r>
         <w:rPr>
           <w:rFonts w:ascii="Courier New" w:hAnsi="Courier New" w:cs="Courier New"/>
         </w:rPr>
-        <w:t>gdx</w:t>
-      </w:r>
-      <w:proofErr w:type="spellEnd"/>
+        <w:t>)[</w:t>
+      </w:r>
+      <w:proofErr w:type="spellStart"/>
+      <w:proofErr w:type="gramEnd"/>
       <w:r>
         <w:rPr>
           <w:rFonts w:ascii="Courier New" w:hAnsi="Courier New" w:cs="Courier New"/>
         </w:rPr>
-        <w:t>(</w:t>
-      </w:r>
-      <w:proofErr w:type="spellStart"/>
+        <w:t>varName</w:t>
+      </w:r>
+      <w:proofErr w:type="spellEnd"/>
       <w:r>
         <w:rPr>
           <w:rFonts w:ascii="Courier New" w:hAnsi="Courier New" w:cs="Courier New"/>
         </w:rPr>
-        <w:t>filename.gdx</w:t>
-      </w:r>
-      <w:proofErr w:type="spellEnd"/>
-      <w:r>
-        <w:rPr>
-          <w:rFonts w:ascii="Courier New" w:hAnsi="Courier New" w:cs="Courier New"/>
-        </w:rPr>
-        <w:t>)[</w:t>
-      </w:r>
-      <w:proofErr w:type="spellStart"/>
-      <w:r>
-        <w:rPr>
-          <w:rFonts w:ascii="Courier New" w:hAnsi="Courier New" w:cs="Courier New"/>
-        </w:rPr>
-        <w:t>varName</w:t>
-      </w:r>
-      <w:proofErr w:type="spellEnd"/>
-      <w:r>
-        <w:rPr>
-          <w:rFonts w:ascii="Courier New" w:hAnsi="Courier New" w:cs="Courier New"/>
-        </w:rPr>
         <w:t>]</w:t>
       </w:r>
     </w:p>
@@ -2398,7 +3191,15 @@
       </w:r>
       <w:proofErr w:type="spellEnd"/>
       <w:r>
-        <w:t xml:space="preserve"> of the variable, with all of the values at any set or parameter values it depends on.  These </w:t>
+        <w:t xml:space="preserve"> of the variable, with </w:t>
+      </w:r>
+      <w:proofErr w:type="gramStart"/>
+      <w:r>
+        <w:t>all of</w:t>
+      </w:r>
+      <w:proofErr w:type="gramEnd"/>
+      <w:r>
+        <w:t xml:space="preserve"> the values at any set or parameter values it depends on.  These </w:t>
       </w:r>
       <w:proofErr w:type="spellStart"/>
       <w:r>
@@ -2486,8 +3287,13 @@
         <w:footnoteRef/>
       </w:r>
       <w:r>
-        <w:t xml:space="preserve"> For more information, see https://www.gtfs.org/</w:t>
-      </w:r>
+        <w:t xml:space="preserve"> For more information, see </w:t>
+      </w:r>
+      <w:proofErr w:type="gramStart"/>
+      <w:r>
+        <w:t>https://www.gtfs.org/</w:t>
+      </w:r>
+      <w:proofErr w:type="gramEnd"/>
     </w:p>
   </w:footnote>
   <w:footnote w:id="2">
@@ -2563,6 +3369,7 @@
         <w:t>. First function in the “</w:t>
       </w:r>
       <w:proofErr w:type="spellStart"/>
+      <w:proofErr w:type="gramStart"/>
       <w:r>
         <w:rPr>
           <w:rFonts w:cstheme="minorHAnsi"/>
@@ -2570,6 +3377,7 @@
         <w:t>loaders.R</w:t>
       </w:r>
       <w:proofErr w:type="spellEnd"/>
+      <w:proofErr w:type="gramEnd"/>
       <w:r>
         <w:rPr>
           <w:rFonts w:cstheme="minorHAnsi"/>
@@ -2605,17 +3413,19 @@
       </w:r>
       <w:proofErr w:type="spellStart"/>
       <w:r>
-        <w:t>utils.R</w:t>
+        <w:t>dataPreppers.R</w:t>
       </w:r>
       <w:proofErr w:type="spellEnd"/>
       <w:r>
         <w:t xml:space="preserve">” file in </w:t>
       </w:r>
       <w:proofErr w:type="spellStart"/>
-      <w:r>
-        <w:t>PeterResearchPackage</w:t>
-      </w:r>
-      <w:proofErr w:type="spellEnd"/>
+      <w:proofErr w:type="gramStart"/>
+      <w:r>
+        <w:t>GTFSEnergyAnalyzer</w:t>
+      </w:r>
+      <w:proofErr w:type="spellEnd"/>
+      <w:proofErr w:type="gramEnd"/>
     </w:p>
   </w:footnote>
   <w:footnote w:id="6">
@@ -2630,13 +3440,15 @@
         <w:footnoteRef/>
       </w:r>
       <w:r>
-        <w:t xml:space="preserve"> Located in the “</w:t>
-      </w:r>
-      <w:proofErr w:type="spellStart"/>
-      <w:r>
-        <w:t>dataPreppers.R</w:t>
-      </w:r>
-      <w:proofErr w:type="spellEnd"/>
+        <w:t xml:space="preserve"> Both located in the “</w:t>
+      </w:r>
+      <w:proofErr w:type="spellStart"/>
+      <w:proofErr w:type="gramStart"/>
+      <w:r>
+        <w:t>calendar.R</w:t>
+      </w:r>
+      <w:proofErr w:type="spellEnd"/>
+      <w:proofErr w:type="gramEnd"/>
       <w:r>
         <w:t xml:space="preserve">” file in </w:t>
       </w:r>
@@ -2659,16 +3471,23 @@
         <w:footnoteRef/>
       </w:r>
       <w:r>
-        <w:t xml:space="preserve"> Part of the “</w:t>
-      </w:r>
-      <w:proofErr w:type="spellStart"/>
-      <w:r>
-        <w:t>gdxtools</w:t>
-      </w:r>
-      <w:proofErr w:type="spellEnd"/>
-      <w:r>
-        <w:t>” package.</w:t>
-      </w:r>
+        <w:t xml:space="preserve"> Located in the “</w:t>
+      </w:r>
+      <w:proofErr w:type="spellStart"/>
+      <w:r>
+        <w:t>dataSummary.R</w:t>
+      </w:r>
+      <w:proofErr w:type="spellEnd"/>
+      <w:r>
+        <w:t xml:space="preserve">” file in </w:t>
+      </w:r>
+      <w:proofErr w:type="spellStart"/>
+      <w:proofErr w:type="gramStart"/>
+      <w:r>
+        <w:t>GTFSEnergyAnalyzer</w:t>
+      </w:r>
+      <w:proofErr w:type="spellEnd"/>
+      <w:proofErr w:type="gramEnd"/>
     </w:p>
   </w:footnote>
   <w:footnote w:id="8">
@@ -2683,6 +3502,121 @@
         <w:footnoteRef/>
       </w:r>
       <w:r>
+        <w:t xml:space="preserve"> For project details, see the </w:t>
+      </w:r>
+      <w:proofErr w:type="spellStart"/>
+      <w:r>
+        <w:t>FleetDNA</w:t>
+      </w:r>
+      <w:proofErr w:type="spellEnd"/>
+      <w:r>
+        <w:t xml:space="preserve"> website: </w:t>
+      </w:r>
+      <w:proofErr w:type="gramStart"/>
+      <w:r>
+        <w:t>https://www.nrel.gov/transportation/fleettest-fleet-dna.html</w:t>
+      </w:r>
+      <w:proofErr w:type="gramEnd"/>
+    </w:p>
+  </w:footnote>
+  <w:footnote w:id="9">
+    <w:p>
+      <w:pPr>
+        <w:pStyle w:val="FootnoteText"/>
+      </w:pPr>
+      <w:r>
+        <w:rPr>
+          <w:rStyle w:val="FootnoteReference"/>
+        </w:rPr>
+        <w:footnoteRef/>
+      </w:r>
+      <w:r>
+        <w:t xml:space="preserve"> Located in the “</w:t>
+      </w:r>
+      <w:proofErr w:type="spellStart"/>
+      <w:proofErr w:type="gramStart"/>
+      <w:r>
+        <w:t>utils.R</w:t>
+      </w:r>
+      <w:proofErr w:type="spellEnd"/>
+      <w:proofErr w:type="gramEnd"/>
+      <w:r>
+        <w:t xml:space="preserve">” file in </w:t>
+      </w:r>
+      <w:proofErr w:type="spellStart"/>
+      <w:r>
+        <w:t>PeterResearchPackage</w:t>
+      </w:r>
+      <w:proofErr w:type="spellEnd"/>
+    </w:p>
+  </w:footnote>
+  <w:footnote w:id="10">
+    <w:p>
+      <w:pPr>
+        <w:pStyle w:val="FootnoteText"/>
+      </w:pPr>
+      <w:r>
+        <w:rPr>
+          <w:rStyle w:val="FootnoteReference"/>
+        </w:rPr>
+        <w:footnoteRef/>
+      </w:r>
+      <w:r>
+        <w:t xml:space="preserve"> Located in the “</w:t>
+      </w:r>
+      <w:proofErr w:type="spellStart"/>
+      <w:r>
+        <w:t>dataPreppers.R</w:t>
+      </w:r>
+      <w:proofErr w:type="spellEnd"/>
+      <w:r>
+        <w:t xml:space="preserve">” file in </w:t>
+      </w:r>
+      <w:proofErr w:type="spellStart"/>
+      <w:proofErr w:type="gramStart"/>
+      <w:r>
+        <w:t>GTFSEnergyAnalyzer</w:t>
+      </w:r>
+      <w:proofErr w:type="spellEnd"/>
+      <w:proofErr w:type="gramEnd"/>
+    </w:p>
+  </w:footnote>
+  <w:footnote w:id="11">
+    <w:p>
+      <w:pPr>
+        <w:pStyle w:val="FootnoteText"/>
+      </w:pPr>
+      <w:r>
+        <w:rPr>
+          <w:rStyle w:val="FootnoteReference"/>
+        </w:rPr>
+        <w:footnoteRef/>
+      </w:r>
+      <w:r>
+        <w:t xml:space="preserve"> Part of the “</w:t>
+      </w:r>
+      <w:proofErr w:type="spellStart"/>
+      <w:r>
+        <w:t>gdxtools</w:t>
+      </w:r>
+      <w:proofErr w:type="spellEnd"/>
+      <w:r>
+        <w:t>” package.</w:t>
+      </w:r>
+    </w:p>
+  </w:footnote>
+  <w:footnote w:id="12">
+    <w:p>
+      <w:pPr>
+        <w:pStyle w:val="FootnoteText"/>
+      </w:pPr>
+      <w:r>
+        <w:rPr>
+          <w:rStyle w:val="FootnoteReference"/>
+        </w:rPr>
+        <w:footnoteRef/>
+      </w:r>
+      <w:r>
         <w:t xml:space="preserve"> Located in the </w:t>
       </w:r>
       <w:r>
@@ -2690,9 +3624,14 @@
       </w:r>
       <w:proofErr w:type="spellStart"/>
       <w:r>
-        <w:t>gdx_preps.R</w:t>
-      </w:r>
-      <w:proofErr w:type="spellEnd"/>
+        <w:t>gdx_</w:t>
+      </w:r>
+      <w:proofErr w:type="gramStart"/>
+      <w:r>
+        <w:t>preps.R</w:t>
+      </w:r>
+      <w:proofErr w:type="spellEnd"/>
+      <w:proofErr w:type="gramEnd"/>
       <w:r>
         <w:t>”</w:t>
       </w:r>
@@ -3952,6 +4891,16 @@
       </w:tblBorders>
     </w:tblPr>
   </w:style>
+  <w:style w:type="character" w:styleId="PlaceholderText">
+    <w:name w:val="Placeholder Text"/>
+    <w:basedOn w:val="DefaultParagraphFont"/>
+    <w:uiPriority w:val="99"/>
+    <w:semiHidden/>
+    <w:rsid w:val="00720435"/>
+    <w:rPr>
+      <w:color w:val="808080"/>
+    </w:rPr>
+  </w:style>
 </w:styles>
 </file>
 

</xml_diff>